<commit_message>
Updated glossary and SAd Guidance.
</commit_message>
<xml_diff>
--- a/Services/04.Services/80.Appendices/00.00 Project Glossary.docx
+++ b/Services/04.Services/80.Appendices/00.00 Project Glossary.docx
@@ -2032,7 +2032,23 @@
     </w:p>
     <w:p>
       <w:r>
-        <w:t xml:space="preserve"> : an obligation due to being part of a system. Contrast with </w:t>
+        <w:t xml:space="preserve"> : an obligation due to being part of a system. </w:t>
+      </w:r>
+      <w:r>
+        <w:t xml:space="preserve">The origin of the word is analogues to </w:t>
+      </w:r>
+      <w:r>
+        <w:rPr>
+          <w:i/>
+          <w:iCs/>
+        </w:rPr>
+        <w:t>Due</w:t>
+      </w:r>
+      <w:r>
+        <w:t xml:space="preserve">. </w:t>
+      </w:r>
+      <w:r>
+        <w:t xml:space="preserve">Contrast with </w:t>
       </w:r>
       <w:r>
         <w:rPr>
@@ -2062,20 +2078,40 @@
         <w:t xml:space="preserve"> </w:t>
       </w:r>
       <w:r>
-        <w:t>: may refer to Enterprise Architect.</w:t>
-      </w:r>
-    </w:p>
-    <w:p>
-      <w:pPr>
-        <w:pStyle w:val="DEF3"/>
-        <w:rPr>
-          <w:vanish/>
-          <w:specVanish/>
-        </w:rPr>
-      </w:pPr>
-      <w:r>
+        <w:t xml:space="preserve">: may refer to </w:t>
+      </w:r>
+      <w:r>
+        <w:rPr>
+          <w:i/>
+          <w:iCs/>
+        </w:rPr>
         <w:t>Enterprise Architect</w:t>
       </w:r>
+      <w:r>
+        <w:t xml:space="preserve"> or </w:t>
+      </w:r>
+      <w:r>
+        <w:rPr>
+          <w:i/>
+          <w:iCs/>
+        </w:rPr>
+        <w:t>Executive Assistant</w:t>
+      </w:r>
+      <w:r>
+        <w:t>.</w:t>
+      </w:r>
+    </w:p>
+    <w:p>
+      <w:pPr>
+        <w:pStyle w:val="DEF3"/>
+        <w:rPr>
+          <w:vanish/>
+          <w:specVanish/>
+        </w:rPr>
+      </w:pPr>
+      <w:r>
+        <w:t>Enterprise Architect</w:t>
+      </w:r>
     </w:p>
     <w:p>
       <w:r>
@@ -2107,6 +2143,43 @@
         </w:rPr>
       </w:pPr>
       <w:r>
+        <w:t>Executive Assistant</w:t>
+      </w:r>
+    </w:p>
+    <w:p>
+      <w:r>
+        <w:t xml:space="preserve"> : t</w:t>
+      </w:r>
+      <w:r>
+        <w:t xml:space="preserve">he assistant who coordinates a manager’s </w:t>
+      </w:r>
+      <w:r>
+        <w:t xml:space="preserve">appointments, meetings &amp; calls. </w:t>
+      </w:r>
+      <w:r>
+        <w:br/>
+        <w:t xml:space="preserve">See </w:t>
+      </w:r>
+      <w:r>
+        <w:rPr>
+          <w:i/>
+          <w:iCs/>
+        </w:rPr>
+        <w:t>Project Coordinator</w:t>
+      </w:r>
+      <w:r>
+        <w:t>.</w:t>
+      </w:r>
+    </w:p>
+    <w:p>
+      <w:pPr>
+        <w:pStyle w:val="DEF3"/>
+        <w:rPr>
+          <w:vanish/>
+          <w:specVanish/>
+        </w:rPr>
+      </w:pPr>
+      <w:r>
         <w:t>Maintenance Specialists</w:t>
       </w:r>
     </w:p>
@@ -2266,18 +2339,26 @@
           <w:i/>
           <w:iCs/>
         </w:rPr>
-        <w:t xml:space="preserve"> in regards to an activity</w:t>
-      </w:r>
-      <w:r>
-        <w:t xml:space="preserve">: Accountable for the task being achieved, while may also be one of the group </w:t>
+        <w:t xml:space="preserve"> </w:t>
       </w:r>
       <w:proofErr w:type="gramStart"/>
       <w:r>
-        <w:t>of  persons</w:t>
+        <w:rPr>
+          <w:i/>
+          <w:iCs/>
+        </w:rPr>
+        <w:t>in regards to</w:t>
       </w:r>
       <w:proofErr w:type="gramEnd"/>
       <w:r>
-        <w:t xml:space="preserve"> Responsible for doing the task(s), Supported the Responsible </w:t>
+        <w:rPr>
+          <w:i/>
+          <w:iCs/>
+        </w:rPr>
+        <w:t xml:space="preserve"> an activity</w:t>
+      </w:r>
+      <w:r>
+        <w:t xml:space="preserve">: Accountable for the task being achieved, while may also be one of the group of persons Responsible for doing the task(s), Supported the Responsible </w:t>
       </w:r>
       <w:r>
         <w:rPr>
@@ -2295,7 +2376,13 @@
       </w:r>
       <w:proofErr w:type="gramEnd"/>
       <w:r>
-        <w:t xml:space="preserve"> be a participating. </w:t>
+        <w:t xml:space="preserve"> be a participating</w:t>
+      </w:r>
+      <w:r>
+        <w:t xml:space="preserve"> stakeholder</w:t>
+      </w:r>
+      <w:r>
+        <w:t xml:space="preserve">. </w:t>
       </w:r>
     </w:p>
     <w:p>
@@ -2333,7 +2420,26 @@
         <w:t xml:space="preserve"> </w:t>
       </w:r>
       <w:r>
-        <w:t xml:space="preserve">on expectations within a system. Contrast to </w:t>
+        <w:t>on expectations within a system.</w:t>
+      </w:r>
+      <w:r>
+        <w:br/>
+        <w:t xml:space="preserve">The origin of the word is </w:t>
+      </w:r>
+      <w:proofErr w:type="spellStart"/>
+      <w:r>
+        <w:rPr>
+          <w:i/>
+          <w:iCs/>
+        </w:rPr>
+        <w:t>Respondere</w:t>
+      </w:r>
+      <w:proofErr w:type="spellEnd"/>
+      <w:r>
+        <w:t xml:space="preserve"> – “to answer a call”.</w:t>
+      </w:r>
+      <w:r>
+        <w:t xml:space="preserve"> Contrast to </w:t>
       </w:r>
       <w:r>
         <w:rPr>
@@ -2513,6 +2619,7 @@
         </w:rPr>
       </w:pPr>
       <w:r>
+        <w:lastRenderedPageBreak/>
         <w:t>Stakeholder Analyst</w:t>
       </w:r>
     </w:p>
@@ -2803,7 +2910,6 @@
           <w:rFonts w:ascii="Calibri" w:hAnsi="Calibri" w:cs="Calibri"/>
           <w:sz w:val="22"/>
         </w:rPr>
-        <w:lastRenderedPageBreak/>
         <w:t xml:space="preserve">Users, </w:t>
       </w:r>
     </w:p>
@@ -3479,6 +3585,7 @@
         <w:pStyle w:val="BodyText"/>
       </w:pPr>
       <w:r>
+        <w:lastRenderedPageBreak/>
         <w:t>Services are procured for business providers to optimise their delivery of service to business service consumers:</w:t>
       </w:r>
     </w:p>
@@ -3491,7 +3598,6 @@
         </w:rPr>
       </w:pPr>
       <w:r>
-        <w:lastRenderedPageBreak/>
         <w:t>Contract</w:t>
       </w:r>
     </w:p>
@@ -4147,6 +4253,7 @@
         <w:rPr>
           <w:rStyle w:val="eop"/>
         </w:rPr>
+        <w:lastRenderedPageBreak/>
         <w:t>Delivery Terms &amp; Acronyms</w:t>
       </w:r>
     </w:p>
@@ -4165,7 +4272,6 @@
           <w:rStyle w:val="eop"/>
           <w:rFonts w:ascii="Calibri" w:hAnsi="Calibri" w:cs="Calibri"/>
         </w:rPr>
-        <w:lastRenderedPageBreak/>
         <w:t>Acceptance Criteria</w:t>
       </w:r>
     </w:p>
@@ -5113,6 +5219,7 @@
         <w:pStyle w:val="Heading3"/>
       </w:pPr>
       <w:r>
+        <w:lastRenderedPageBreak/>
         <w:t>Discovery</w:t>
       </w:r>
       <w:r>
@@ -5134,7 +5241,6 @@
         </w:rPr>
       </w:pPr>
       <w:r>
-        <w:lastRenderedPageBreak/>
         <w:t>CLEAR</w:t>
       </w:r>
     </w:p>
@@ -11246,17 +11352,81 @@
       <w:r>
         <w:t>a computer programming model that organizes software design around data, or objects, rather than functions and logic.</w:t>
       </w:r>
-    </w:p>
-    <w:p>
-      <w:pPr>
-        <w:pStyle w:val="DEF3"/>
-        <w:rPr>
-          <w:vanish/>
-          <w:specVanish/>
-        </w:rPr>
-      </w:pPr>
+      <w:r>
+        <w:t xml:space="preserve"> See </w:t>
+      </w:r>
+      <w:r>
+        <w:rPr>
+          <w:i/>
+          <w:iCs/>
+        </w:rPr>
+        <w:t>SOLID</w:t>
+      </w:r>
+      <w:r>
+        <w:t xml:space="preserve"> which provides principles on how to deliver OO, </w:t>
+      </w:r>
       <w:r>
         <w:lastRenderedPageBreak/>
+        <w:t xml:space="preserve">and </w:t>
+      </w:r>
+      <w:r>
+        <w:rPr>
+          <w:i/>
+          <w:iCs/>
+        </w:rPr>
+        <w:t>DDD</w:t>
+      </w:r>
+      <w:r>
+        <w:t xml:space="preserve">, which outlines how to organises OO code into deployable components and </w:t>
+      </w:r>
+      <w:proofErr w:type="spellStart"/>
+      <w:r>
+        <w:t>pakages</w:t>
+      </w:r>
+      <w:proofErr w:type="spellEnd"/>
+      <w:r>
+        <w:t xml:space="preserve"> that maximise </w:t>
+      </w:r>
+      <w:r>
+        <w:rPr>
+          <w:i/>
+          <w:iCs/>
+        </w:rPr>
+        <w:t>maintainability</w:t>
+      </w:r>
+      <w:r>
+        <w:t xml:space="preserve"> and </w:t>
+      </w:r>
+      <w:r>
+        <w:rPr>
+          <w:i/>
+          <w:iCs/>
+        </w:rPr>
+        <w:t>modifiability</w:t>
+      </w:r>
+      <w:r>
+        <w:t xml:space="preserve"> while minimising </w:t>
+      </w:r>
+      <w:r>
+        <w:rPr>
+          <w:i/>
+          <w:iCs/>
+        </w:rPr>
+        <w:t>complexity</w:t>
+      </w:r>
+      <w:r>
+        <w:t xml:space="preserve">. </w:t>
+      </w:r>
+    </w:p>
+    <w:p>
+      <w:pPr>
+        <w:pStyle w:val="DEF3"/>
+        <w:rPr>
+          <w:vanish/>
+          <w:specVanish/>
+        </w:rPr>
+      </w:pPr>
+      <w:r>
         <w:t>SOC</w:t>
       </w:r>
     </w:p>
@@ -11789,7 +11959,15 @@
           <w:rFonts w:ascii="Calibri" w:hAnsi="Calibri" w:cs="Calibri"/>
           <w:sz w:val="22"/>
         </w:rPr>
-        <w:t>urrent best practice approach to developing database requirements, by describing what storage needs you need (tables, etc.) and letting automation built it to your specifications – rather than developing databases manually, which is time consuming, costly error prone, and practically impossible to maintain in a working state over a services full lifespan.</w:t>
+        <w:t xml:space="preserve">urrent best practice approach to developing database requirements, by describing what storage needs you need (tables, etc.) and letting automation built it to your </w:t>
+      </w:r>
+      <w:r>
+        <w:rPr>
+          <w:rFonts w:ascii="Calibri" w:hAnsi="Calibri" w:cs="Calibri"/>
+          <w:sz w:val="22"/>
+        </w:rPr>
+        <w:lastRenderedPageBreak/>
+        <w:t>specifications – rather than developing databases manually, which is time consuming, costly error prone, and practically impossible to maintain in a working state over a services full lifespan.</w:t>
       </w:r>
       <w:r>
         <w:rPr>
@@ -11810,7 +11988,6 @@
         </w:rPr>
       </w:pPr>
       <w:r>
-        <w:lastRenderedPageBreak/>
         <w:t>Environment</w:t>
       </w:r>
     </w:p>
@@ -12945,19 +13122,29 @@
           <w:sz w:val="22"/>
           <w:szCs w:val="22"/>
         </w:rPr>
-        <w:t xml:space="preserve"> it remains best practice is to use a subnet for data storage devices, and limiting traffic to it from only another subnet, containing the logic of an information service.</w:t>
-      </w:r>
-    </w:p>
-    <w:p>
-      <w:pPr>
-        <w:pStyle w:val="DEF3"/>
-        <w:rPr>
-          <w:vanish/>
-          <w:specVanish/>
-        </w:rPr>
-      </w:pPr>
-      <w:r>
+        <w:t xml:space="preserve"> it remains best </w:t>
+      </w:r>
+      <w:r>
+        <w:rPr>
+          <w:rFonts w:ascii="Calibri" w:hAnsi="Calibri" w:cs="Calibri"/>
+          <w:i/>
+          <w:iCs/>
+          <w:sz w:val="22"/>
+          <w:szCs w:val="22"/>
+        </w:rPr>
         <w:lastRenderedPageBreak/>
+        <w:t>practice is to use a subnet for data storage devices, and limiting traffic to it from only another subnet, containing the logic of an information service.</w:t>
+      </w:r>
+    </w:p>
+    <w:p>
+      <w:pPr>
+        <w:pStyle w:val="DEF3"/>
+        <w:rPr>
+          <w:vanish/>
+          <w:specVanish/>
+        </w:rPr>
+      </w:pPr>
+      <w:r>
         <w:t>Service</w:t>
       </w:r>
     </w:p>
@@ -13865,6 +14052,7 @@
         </w:rPr>
       </w:pPr>
       <w:r>
+        <w:lastRenderedPageBreak/>
         <w:t>Change Advisory Board</w:t>
       </w:r>
     </w:p>
@@ -13961,7 +14149,6 @@
         </w:rPr>
       </w:pPr>
       <w:r>
-        <w:lastRenderedPageBreak/>
         <w:t>Enterprise Website</w:t>
       </w:r>
     </w:p>
@@ -14136,16 +14323,46 @@
     <w:p>
       <w:pPr>
         <w:pStyle w:val="Heading3"/>
-        <w:rPr>
-          <w:rStyle w:val="eop"/>
-          <w:rFonts w:ascii="Calibri" w:hAnsi="Calibri" w:cs="Calibri"/>
-        </w:rPr>
       </w:pPr>
       <w:r>
         <w:t>Uncategorised</w:t>
       </w:r>
       <w:r>
         <w:t xml:space="preserve"> Terms &amp; Acronyms</w:t>
+      </w:r>
+    </w:p>
+    <w:p>
+      <w:pPr>
+        <w:pStyle w:val="DEF3"/>
+        <w:rPr>
+          <w:vanish/>
+          <w:specVanish/>
+        </w:rPr>
+      </w:pPr>
+      <w:r>
+        <w:rPr>
+          <w:rStyle w:val="eop"/>
+          <w:rFonts w:ascii="Calibri" w:hAnsi="Calibri" w:cs="Calibri"/>
+        </w:rPr>
+        <w:t>BOSSCARD</w:t>
+      </w:r>
+    </w:p>
+    <w:p>
+      <w:pPr>
+        <w:pStyle w:val="BodyText"/>
+      </w:pPr>
+      <w:r>
+        <w:t xml:space="preserve"> : an acronym for </w:t>
+      </w:r>
+      <w:r>
+        <w:rPr>
+          <w:i/>
+          <w:iCs/>
+        </w:rPr>
+        <w:t>“Background, Options, Stakeholders, Scope, Constraints, Assumptions, Risks, expected Deliverables”</w:t>
+      </w:r>
+      <w:r>
+        <w:t xml:space="preserve"> – the subject matters to include in a synopsis of current state of a project. </w:t>
       </w:r>
     </w:p>
     <w:p>
@@ -15849,6 +16066,9 @@
   </w:num>
   <w:num w:numId="15" w16cid:durableId="110126068">
     <w:abstractNumId w:val="6"/>
+  </w:num>
+  <w:num w:numId="16" w16cid:durableId="1269196491">
+    <w:abstractNumId w:val="9"/>
   </w:num>
   <w:numIdMacAtCleanup w:val="8"/>
 </w:numbering>

</xml_diff>